<commit_message>
Finished second draft of final essay. Pretty proud. A few more improvements to be made, and DONE!
</commit_message>
<xml_diff>
--- a/thirdessay.docx
+++ b/thirdessay.docx
@@ -83,28 +83,209 @@
     <w:p>
       <w:pPr>
         <w:pStyle w:val="NormalWeb"/>
-      </w:pPr>
-      <w:r>
-        <w:t>As someone who has faced challenges as an international student from a modest socioeconomic background, I</w:t>
-      </w:r>
-      <w:r>
-        <w:t xml:space="preserve"> add to the diversity of the CICS community and</w:t>
-      </w:r>
-      <w:r>
-        <w:t xml:space="preserve"> bring a unique perspective</w:t>
-      </w:r>
-      <w:r>
-        <w:t xml:space="preserve"> – that of humility and determination – to </w:t>
-      </w:r>
-      <w:r>
-        <w:t>the Early Research Scholars Program</w:t>
-      </w:r>
-      <w:r>
-        <w:t xml:space="preserve">. Growing up in a small hometown with limited resources and opportunities, I’ve learned to approach challenges with </w:t>
+        <w:ind w:firstLine="720"/>
+      </w:pPr>
+      <w:r>
+        <w:t>A</w:t>
+      </w:r>
+      <w:r>
+        <w:t xml:space="preserve">s an international student from a modest socioeconomic background, </w:t>
+      </w:r>
+      <w:r>
+        <w:t xml:space="preserve">I have faced </w:t>
+      </w:r>
+      <w:r>
+        <w:t xml:space="preserve">several </w:t>
+      </w:r>
+      <w:r>
+        <w:t>challeng</w:t>
+      </w:r>
+      <w:r>
+        <w:t>es</w:t>
+      </w:r>
+      <w:r>
+        <w:t xml:space="preserve"> – notably, that of growing up in a small hometown with limited resources and opportunities. </w:t>
+      </w:r>
+      <w:r>
+        <w:t>However, i</w:t>
+      </w:r>
+      <w:r>
+        <w:t xml:space="preserve">t </w:t>
+      </w:r>
+      <w:r>
+        <w:t xml:space="preserve">has taught me to </w:t>
+      </w:r>
+      <w:r>
+        <w:t xml:space="preserve">make the most out of every opportunity and </w:t>
+      </w:r>
+      <w:r>
+        <w:t>approach challenges with resilience</w:t>
+      </w:r>
+      <w:r>
+        <w:t xml:space="preserve">, and I believe </w:t>
+      </w:r>
+      <w:r>
+        <w:t xml:space="preserve">that </w:t>
+      </w:r>
+      <w:r>
+        <w:t>is an invaluable</w:t>
+      </w:r>
+      <w:r>
+        <w:t xml:space="preserve"> perspective</w:t>
+      </w:r>
+      <w:r>
+        <w:t xml:space="preserve"> I can bring</w:t>
+      </w:r>
+      <w:r>
+        <w:t xml:space="preserve"> to the Early Research Scholars Program.</w:t>
+      </w:r>
+      <w:r>
+        <w:t xml:space="preserve"> </w:t>
+      </w:r>
+      <w:r>
+        <w:t xml:space="preserve">I </w:t>
+      </w:r>
+      <w:r>
+        <w:t>relat</w:t>
+      </w:r>
+      <w:r>
+        <w:t>e</w:t>
+      </w:r>
+      <w:r>
+        <w:t xml:space="preserve"> to others coming from </w:t>
+      </w:r>
+      <w:r>
+        <w:t>similarly modest or low socioeconomic</w:t>
+      </w:r>
+      <w:r>
+        <w:t xml:space="preserve"> backgrounds,</w:t>
+      </w:r>
+      <w:r>
+        <w:t xml:space="preserve"> and by </w:t>
+      </w:r>
+      <w:r>
+        <w:t>voicing out my ideas and contributing</w:t>
+      </w:r>
+      <w:r>
+        <w:t xml:space="preserve"> to the group</w:t>
+      </w:r>
+      <w:r>
+        <w:t xml:space="preserve">, </w:t>
+      </w:r>
+      <w:r>
+        <w:t>I w</w:t>
+      </w:r>
+      <w:r>
+        <w:t>ould</w:t>
+      </w:r>
+      <w:r>
+        <w:t xml:space="preserve"> promote</w:t>
+      </w:r>
+      <w:r>
+        <w:t xml:space="preserve"> and inspire </w:t>
+      </w:r>
+      <w:r>
+        <w:t>their contribution</w:t>
+      </w:r>
+      <w:r>
+        <w:t>. This reminds me of a quote from the film ‘Coach Carter’, which goes ‘As we let our own light shine, we unconsciously give other people permission to do the same.’</w:t>
+      </w:r>
+    </w:p>
+    <w:p>
+      <w:pPr>
+        <w:pStyle w:val="NormalWeb"/>
+        <w:ind w:firstLine="720"/>
+      </w:pPr>
+      <w:r>
+        <w:t>I understand that diversity is not just about representation but about fostering an inclusive space where everyone</w:t>
+      </w:r>
+      <w:r>
+        <w:t xml:space="preserve"> </w:t>
+      </w:r>
+      <w:r>
+        <w:t xml:space="preserve">and </w:t>
+      </w:r>
+      <w:r>
+        <w:t xml:space="preserve">their </w:t>
+      </w:r>
+      <w:r>
+        <w:t>contributions</w:t>
+      </w:r>
+      <w:r>
+        <w:t xml:space="preserve"> ar</w:t>
+      </w:r>
+      <w:r>
+        <w:t>e acknowledged and valued</w:t>
+      </w:r>
+      <w:r>
+        <w:t>. I would actively strive to</w:t>
+      </w:r>
+      <w:r>
+        <w:t xml:space="preserve"> be a good team player, respecting people’s identities and fostering an atmosphere where ideas can flow freely.</w:t>
+      </w:r>
+      <w:r>
+        <w:t xml:space="preserve"> For instance, I would make it a priority to ask for and use people’s desired pronouns, ensuring that non-binary </w:t>
+      </w:r>
+      <w:r>
+        <w:t>members</w:t>
+      </w:r>
+      <w:r>
+        <w:t xml:space="preserve"> </w:t>
+      </w:r>
+      <w:r>
+        <w:t>feel</w:t>
+      </w:r>
+      <w:r>
+        <w:t xml:space="preserve"> validated</w:t>
+      </w:r>
+      <w:r>
+        <w:t>.</w:t>
+      </w:r>
+      <w:r>
+        <w:t xml:space="preserve"> </w:t>
+      </w:r>
+      <w:r>
+        <w:t>S</w:t>
+      </w:r>
+      <w:r>
+        <w:t xml:space="preserve">uch </w:t>
+      </w:r>
+      <w:r>
+        <w:t xml:space="preserve">simple acts of </w:t>
+      </w:r>
+      <w:r>
+        <w:t xml:space="preserve">respect </w:t>
+      </w:r>
+      <w:r>
+        <w:t>can go a long way in creating a sense of belonging.</w:t>
+      </w:r>
+      <w:r>
+        <w:t xml:space="preserve"> </w:t>
+      </w:r>
+    </w:p>
+    <w:p>
+      <w:pPr>
+        <w:pStyle w:val="NormalWeb"/>
+        <w:ind w:firstLine="720"/>
+      </w:pPr>
+      <w:r>
+        <w:t xml:space="preserve">Additionally, </w:t>
+      </w:r>
+      <w:r>
+        <w:t xml:space="preserve">I would work to amplify the voices </w:t>
+      </w:r>
+      <w:r>
+        <w:t>of</w:t>
+      </w:r>
+      <w:r>
+        <w:t xml:space="preserve"> any </w:t>
+      </w:r>
+      <w:r>
+        <w:t xml:space="preserve">students from historically disadvantaged </w:t>
       </w:r>
       <w:commentRangeStart w:id="0"/>
       <w:r>
-        <w:t>resilience</w:t>
+        <w:t>communities</w:t>
       </w:r>
       <w:commentRangeEnd w:id="0"/>
       <w:r>
@@ -116,63 +297,134 @@
         <w:commentReference w:id="0"/>
       </w:r>
       <w:r>
-        <w:t>. These experiences have shaped my way of thinking, allowing me to see problems through a different lens</w:t>
-      </w:r>
-      <w:r>
-        <w:t>.</w:t>
-      </w:r>
-      <w:r>
-        <w:t xml:space="preserve"> I believe that sharing this perspective would enrich the diversity of thought within the group and inspire innovative approaches to research challenges.</w:t>
-      </w:r>
-    </w:p>
-    <w:p>
-      <w:pPr>
-        <w:pStyle w:val="NormalWeb"/>
-      </w:pPr>
-      <w:r>
-        <w:t>I understand that diversity is not just about representation but about fostering an inclusive space where everyone’s identity, experiences, and contributions are respected. I would actively strive to</w:t>
-      </w:r>
-      <w:r>
-        <w:t xml:space="preserve"> be a good team player, respecting people’s identities and fostering an atmosphere where ideas can flow freely.</w:t>
-      </w:r>
-      <w:r>
-        <w:t xml:space="preserve"> For instance, I would make it a priority to ask for and use people’s desired pronouns, ensuring that non-binary peers feel </w:t>
-      </w:r>
-      <w:r>
-        <w:t>valued.</w:t>
-      </w:r>
-      <w:r>
-        <w:t xml:space="preserve"> I believe that </w:t>
-      </w:r>
-      <w:r>
-        <w:t xml:space="preserve">such </w:t>
-      </w:r>
-      <w:r>
-        <w:t xml:space="preserve">simple acts of </w:t>
-      </w:r>
-      <w:r>
-        <w:t xml:space="preserve">respect/inclusion </w:t>
-      </w:r>
-      <w:r>
-        <w:t>can go a long way in creating a sense of belonging.</w:t>
-      </w:r>
-    </w:p>
-    <w:p>
-      <w:pPr>
-        <w:pStyle w:val="NormalWeb"/>
-      </w:pPr>
-      <w:r>
-        <w:t xml:space="preserve">Additionally, </w:t>
-      </w:r>
-      <w:r>
-        <w:t xml:space="preserve">I would work to amplify the voices </w:t>
-      </w:r>
-      <w:r>
-        <w:t xml:space="preserve">of particularly students from historically disadvantaged </w:t>
+        <w:t xml:space="preserve">, </w:t>
+      </w:r>
+      <w:r>
+        <w:t xml:space="preserve">acknowledging their challenges and </w:t>
+      </w:r>
+      <w:r>
+        <w:t>celebrat</w:t>
+      </w:r>
+      <w:r>
+        <w:t>ing</w:t>
+      </w:r>
+      <w:r>
+        <w:t xml:space="preserve"> the unique perspectives they bring to the table.</w:t>
+      </w:r>
+      <w:r>
+        <w:t xml:space="preserve"> </w:t>
+      </w:r>
+      <w:r>
+        <w:rPr>
+          <w:strike/>
+        </w:rPr>
+        <w:t xml:space="preserve">By encouraging open dialogue and collaboration, I hope to build an environment where everyone feels comfortable sharing </w:t>
+      </w:r>
+      <w:r>
+        <w:rPr>
+          <w:strike/>
+        </w:rPr>
+        <w:t>their ideas</w:t>
+      </w:r>
+      <w:r>
+        <w:t>. E</w:t>
+      </w:r>
+      <w:r>
+        <w:t xml:space="preserve">ven if </w:t>
+      </w:r>
+      <w:r>
+        <w:t xml:space="preserve">it is just a germ of an idea that isn’t </w:t>
+      </w:r>
+      <w:r>
+        <w:t xml:space="preserve">yet </w:t>
+      </w:r>
+      <w:r>
+        <w:t>well</w:t>
+      </w:r>
+      <w:r>
+        <w:t>-</w:t>
+      </w:r>
+      <w:r>
+        <w:t xml:space="preserve">developed, I would encourage </w:t>
+      </w:r>
+      <w:r>
+        <w:t>them to speak</w:t>
+      </w:r>
+      <w:r>
+        <w:t xml:space="preserve"> out their </w:t>
+      </w:r>
+      <w:r>
+        <w:t>mind</w:t>
+      </w:r>
+      <w:r>
+        <w:t xml:space="preserve">. </w:t>
+      </w:r>
+      <w:r>
+        <w:t>There’s a good chance that there is utility in that idea, and, if there is, w</w:t>
+      </w:r>
+      <w:r>
+        <w:t xml:space="preserve">e could always </w:t>
+      </w:r>
+      <w:r>
+        <w:t>work together to improvise on that idea.</w:t>
+      </w:r>
+      <w:r>
+        <w:t xml:space="preserve"> Encouraging open dialogue </w:t>
+      </w:r>
+      <w:r>
+        <w:t xml:space="preserve">and </w:t>
+      </w:r>
+      <w:r>
+        <w:t>making everyone feel comfortable sharing their ideas</w:t>
+      </w:r>
+      <w:r>
+        <w:t xml:space="preserve"> would be my priority.</w:t>
+      </w:r>
+    </w:p>
+    <w:p>
+      <w:pPr>
+        <w:pStyle w:val="NormalWeb"/>
+        <w:ind w:firstLine="720"/>
+      </w:pPr>
+      <w:r>
+        <w:t xml:space="preserve">For </w:t>
+      </w:r>
+      <w:r>
+        <w:t>those</w:t>
+      </w:r>
+      <w:r>
+        <w:t xml:space="preserve"> who may have experienced trauma, </w:t>
+      </w:r>
+      <w:r>
+        <w:t xml:space="preserve">from, say, being raised </w:t>
+      </w:r>
+      <w:r>
+        <w:t xml:space="preserve">in </w:t>
+      </w:r>
+      <w:r>
+        <w:t xml:space="preserve">violent </w:t>
+      </w:r>
+      <w:r>
+        <w:t xml:space="preserve">nations or other </w:t>
+      </w:r>
+      <w:r>
+        <w:t xml:space="preserve">difficult </w:t>
+      </w:r>
+      <w:r>
+        <w:t xml:space="preserve">life circumstances, I would </w:t>
+      </w:r>
+      <w:r>
+        <w:t>be just as considerate of their life experiences</w:t>
+      </w:r>
+      <w:r>
+        <w:t xml:space="preserve">. </w:t>
+      </w:r>
+      <w:r>
+        <w:t xml:space="preserve">Plus, I believe in </w:t>
       </w:r>
       <w:commentRangeStart w:id="1"/>
       <w:r>
-        <w:t>communities</w:t>
+        <w:t>encouragement</w:t>
       </w:r>
       <w:commentRangeEnd w:id="1"/>
       <w:r>
@@ -184,51 +436,143 @@
         <w:commentReference w:id="1"/>
       </w:r>
       <w:r>
-        <w:t xml:space="preserve">, </w:t>
-      </w:r>
-      <w:r>
-        <w:t>celebrat</w:t>
-      </w:r>
-      <w:r>
-        <w:t>ing</w:t>
-      </w:r>
-      <w:r>
-        <w:t xml:space="preserve"> the unique perspectives they bring to the table. </w:t>
-      </w:r>
-      <w:r>
-        <w:t xml:space="preserve">This, I believe, acknowledges the unique challenges they may have faced. </w:t>
-      </w:r>
-      <w:r>
-        <w:t xml:space="preserve">By encouraging open dialogue and collaboration, I hope to build an environment where everyone feels comfortable sharing </w:t>
-      </w:r>
-      <w:r>
-        <w:t>their ideas</w:t>
+        <w:t xml:space="preserve"> and positive reinforcement. So, good ideas would be appreciated, and not-so-helpful contributions would still be appreciated!</w:t>
+      </w:r>
+      <w:r>
+        <w:t xml:space="preserve"> The effort is what matters.</w:t>
+      </w:r>
+      <w:r>
+        <w:t xml:space="preserve"> </w:t>
+      </w:r>
+      <w:r>
+        <w:t xml:space="preserve">The goal would be to </w:t>
+      </w:r>
+      <w:r>
+        <w:t xml:space="preserve">foster a space free of </w:t>
+      </w:r>
+      <w:r>
+        <w:t>judgement</w:t>
+      </w:r>
+      <w:r>
+        <w:t xml:space="preserve">, where </w:t>
+      </w:r>
+      <w:r>
+        <w:t xml:space="preserve">everyone feels safe and included </w:t>
+      </w:r>
+      <w:r>
+        <w:t xml:space="preserve">– whether it is </w:t>
+      </w:r>
+      <w:r>
+        <w:t xml:space="preserve">in </w:t>
+      </w:r>
+      <w:r>
+        <w:t xml:space="preserve">group interactions </w:t>
+      </w:r>
+      <w:r>
+        <w:t>or</w:t>
+      </w:r>
+      <w:r>
+        <w:t xml:space="preserve"> research activities.</w:t>
+      </w:r>
+    </w:p>
+    <w:p>
+      <w:pPr>
+        <w:pStyle w:val="NormalWeb"/>
+        <w:ind w:firstLine="720"/>
+      </w:pPr>
+      <w:r>
+        <w:t>I also understand how important it can be to address accessibility concerns for people with disabilities.</w:t>
+      </w:r>
+      <w:r>
+        <w:t xml:space="preserve"> I would </w:t>
+      </w:r>
+      <w:r>
+        <w:t xml:space="preserve">attempt to </w:t>
+      </w:r>
+      <w:r>
+        <w:t>ensur</w:t>
+      </w:r>
+      <w:r>
+        <w:t>e</w:t>
+      </w:r>
+      <w:r>
+        <w:t xml:space="preserve"> materials are usable by everyone</w:t>
+      </w:r>
+      <w:r>
+        <w:t xml:space="preserve">, and adjust my communication and other </w:t>
+      </w:r>
+      <w:r>
+        <w:t xml:space="preserve">aspects of </w:t>
+      </w:r>
+      <w:r>
+        <w:t xml:space="preserve">group </w:t>
+      </w:r>
+      <w:r>
+        <w:t xml:space="preserve">interactions </w:t>
+      </w:r>
+      <w:r>
+        <w:t xml:space="preserve">to accommodate their needs. Creating a collaborative environment that highlights </w:t>
+      </w:r>
+      <w:r>
+        <w:lastRenderedPageBreak/>
+        <w:t>everyone’s strengths, rather than their limitations, is a</w:t>
+      </w:r>
+      <w:r>
+        <w:t>n important step</w:t>
+      </w:r>
+      <w:r>
+        <w:t xml:space="preserve"> in building a truly inclusive community.</w:t>
+      </w:r>
+      <w:r>
+        <w:t xml:space="preserve"> </w:t>
+      </w:r>
+    </w:p>
+    <w:p>
+      <w:pPr>
+        <w:pStyle w:val="NormalWeb"/>
+        <w:ind w:firstLine="720"/>
+      </w:pPr>
+      <w:r>
+        <w:t>Ultimately, I believe that the strength of ERSP lies in the diversity of its participants. By listening</w:t>
+      </w:r>
+      <w:r>
+        <w:t xml:space="preserve"> and </w:t>
+      </w:r>
+      <w:r>
+        <w:t>learning</w:t>
+      </w:r>
+      <w:r>
+        <w:t xml:space="preserve"> form </w:t>
+      </w:r>
+      <w:proofErr w:type="spellStart"/>
+      <w:r>
+        <w:t>their</w:t>
+      </w:r>
+      <w:proofErr w:type="spellEnd"/>
+      <w:r>
+        <w:t xml:space="preserve"> inputs</w:t>
+      </w:r>
+      <w:r>
+        <w:t xml:space="preserve">, and </w:t>
+      </w:r>
+      <w:r>
+        <w:t xml:space="preserve">supporting </w:t>
+      </w:r>
+      <w:r>
+        <w:t xml:space="preserve">their identities, I hope to </w:t>
+      </w:r>
+      <w:r>
+        <w:t>participate</w:t>
+      </w:r>
+      <w:r>
+        <w:t xml:space="preserve"> in a </w:t>
+      </w:r>
+      <w:r>
+        <w:t xml:space="preserve">community where everyone feels empowered to </w:t>
       </w:r>
       <w:commentRangeStart w:id="2"/>
       <w:r>
-        <w:t>. E</w:t>
-      </w:r>
-      <w:r>
-        <w:t xml:space="preserve">ven if </w:t>
-      </w:r>
-      <w:r>
-        <w:t xml:space="preserve">it is just a germ of an idea that isn’t well developed yet, I would </w:t>
-      </w:r>
-      <w:proofErr w:type="gramStart"/>
-      <w:r>
-        <w:t>encourage that</w:t>
-      </w:r>
-      <w:proofErr w:type="gramEnd"/>
-      <w:r>
-        <w:t xml:space="preserve"> teammates speak out their thoughts. This way, we could work together collaboratively to </w:t>
-      </w:r>
-      <w:proofErr w:type="gramStart"/>
-      <w:r>
-        <w:t>improvise on</w:t>
-      </w:r>
-      <w:proofErr w:type="gramEnd"/>
-      <w:r>
-        <w:t xml:space="preserve"> that idea.</w:t>
+        <w:t>achieve and contribute</w:t>
       </w:r>
       <w:commentRangeEnd w:id="2"/>
       <w:r>
@@ -239,85 +583,11 @@
         </w:rPr>
         <w:commentReference w:id="2"/>
       </w:r>
-    </w:p>
-    <w:p>
-      <w:pPr>
-        <w:pStyle w:val="NormalWeb"/>
-      </w:pPr>
-      <w:r>
-        <w:t xml:space="preserve">For peers who may have experienced trauma, whether due to living in war-torn nations or other life circumstances, I would </w:t>
-      </w:r>
-      <w:r>
-        <w:t xml:space="preserve">be just as considerate of their life experiences and </w:t>
-      </w:r>
-      <w:r>
-        <w:t>be mindful of their comfort levels</w:t>
-      </w:r>
-      <w:r>
-        <w:t xml:space="preserve">. The goal would be to </w:t>
-      </w:r>
-      <w:r>
-        <w:t>foster a space free of judgment or undue pressure. I’d encourage a culture of support and understanding, ensuring that everyone feels safe and included in group interactions and research activities.</w:t>
-      </w:r>
-    </w:p>
-    <w:p>
-      <w:pPr>
-        <w:pStyle w:val="NormalWeb"/>
-      </w:pPr>
-      <w:r>
-        <w:t>I also understand how important it can be to address accessibility concerns for people with disabilities.</w:t>
-      </w:r>
-      <w:r>
-        <w:t xml:space="preserve"> I would </w:t>
-      </w:r>
-      <w:proofErr w:type="gramStart"/>
-      <w:r>
-        <w:t>advocate for</w:t>
-      </w:r>
-      <w:proofErr w:type="gramEnd"/>
-      <w:r>
-        <w:t xml:space="preserve"> accessibility and inclusivity for those with disabilities, whether it means ensuring materials are usable by everyone or </w:t>
-      </w:r>
-      <w:commentRangeStart w:id="3"/>
-      <w:r>
-        <w:t>adapting group dynamics to accommodate their needs.</w:t>
-      </w:r>
-      <w:commentRangeEnd w:id="3"/>
-      <w:r>
-        <w:rPr>
-          <w:rStyle w:val="CommentReference"/>
-          <w:rFonts w:asciiTheme="minorHAnsi" w:eastAsiaTheme="minorEastAsia" w:hAnsiTheme="minorHAnsi" w:cstheme="minorBidi"/>
-          <w:lang w:bidi="ar-SA"/>
-        </w:rPr>
-        <w:commentReference w:id="3"/>
-      </w:r>
-      <w:r>
-        <w:t xml:space="preserve"> Creating a collaborative environment that highlights everyone’s strengths, rather than their limitations, is a key step in building a truly inclusive community.</w:t>
-      </w:r>
-      <w:r>
-        <w:t xml:space="preserve"> </w:t>
-      </w:r>
-      <w:commentRangeStart w:id="4"/>
-      <w:r>
-        <w:t>Plus, I believe in encouragement and positive reinforcement. So, good ideas would be appreciated, and not-so-helpful contributions would still be appreciated for the effort!</w:t>
-      </w:r>
-      <w:commentRangeEnd w:id="4"/>
-      <w:r>
-        <w:rPr>
-          <w:rStyle w:val="CommentReference"/>
-          <w:rFonts w:asciiTheme="minorHAnsi" w:eastAsiaTheme="minorEastAsia" w:hAnsiTheme="minorHAnsi" w:cstheme="minorBidi"/>
-          <w:lang w:bidi="ar-SA"/>
-        </w:rPr>
-        <w:commentReference w:id="4"/>
-      </w:r>
-    </w:p>
-    <w:p>
-      <w:pPr>
-        <w:pStyle w:val="NormalWeb"/>
-      </w:pPr>
-      <w:r>
-        <w:lastRenderedPageBreak/>
-        <w:t>Ultimately, I believe that the strength of ERSP lies in the diversity of its participants. By listening, learning, and standing alongside others in support of their identities and experiences, I hope to contribute to a community where everyone feels empowered to thrive. Whether it’s advocating for equitable practices, building strong team bonds, or simply leading with kindness, I’m committed to helping ERSP remain a space where students from all walks of life feel inspired and valued.</w:t>
+      <w:r>
+        <w:t>.</w:t>
+      </w:r>
+      <w:r>
+        <w:t xml:space="preserve"> I’m committed to helping ERSP remain a space where students from all walks of life feel inspired and valued.</w:t>
       </w:r>
     </w:p>
     <w:p>
@@ -612,21 +882,7 @@
         <w:rPr>
           <w:lang w:val="en-IN"/>
         </w:rPr>
-        <w:t xml:space="preserve">can boost presentation skills and communication </w:t>
-      </w:r>
-      <w:proofErr w:type="gramStart"/>
-      <w:r>
-        <w:rPr>
-          <w:lang w:val="en-IN"/>
-        </w:rPr>
-        <w:t>skills(</w:t>
-      </w:r>
-      <w:proofErr w:type="gramEnd"/>
-      <w:r>
-        <w:rPr>
-          <w:lang w:val="en-IN"/>
-        </w:rPr>
-        <w:t>team lingo, etc.) – invaluable soft skills.</w:t>
+        <w:t>can boost presentation skills and communication skills(team lingo, etc.) – invaluable soft skills.</w:t>
       </w:r>
     </w:p>
     <w:p>
@@ -664,23 +920,7 @@
 
 <file path=word/comments.xml><?xml version="1.0" encoding="utf-8"?>
 <w:comments xmlns:wpc="http://schemas.microsoft.com/office/word/2010/wordprocessingCanvas" xmlns:cx="http://schemas.microsoft.com/office/drawing/2014/chartex" xmlns:cx1="http://schemas.microsoft.com/office/drawing/2015/9/8/chartex" xmlns:cx2="http://schemas.microsoft.com/office/drawing/2015/10/21/chartex" xmlns:cx3="http://schemas.microsoft.com/office/drawing/2016/5/9/chartex" xmlns:cx4="http://schemas.microsoft.com/office/drawing/2016/5/10/chartex" xmlns:cx5="http://schemas.microsoft.com/office/drawing/2016/5/11/chartex" xmlns:cx6="http://schemas.microsoft.com/office/drawing/2016/5/12/chartex" xmlns:cx7="http://schemas.microsoft.com/office/drawing/2016/5/13/chartex" xmlns:cx8="http://schemas.microsoft.com/office/drawing/2016/5/14/chartex" xmlns:mc="http://schemas.openxmlformats.org/markup-compatibility/2006" xmlns:aink="http://schemas.microsoft.com/office/drawing/2016/ink" xmlns:am3d="http://schemas.microsoft.com/office/drawing/2017/model3d" xmlns:o="urn:schemas-microsoft-com:office:office" xmlns:oel="http://schemas.microsoft.com/office/2019/extlst" xmlns:r="http://schemas.openxmlformats.org/officeDocument/2006/relationships" xmlns:m="http://schemas.openxmlformats.org/officeDocument/2006/math" xmlns:v="urn:schemas-microsoft-com:vml" xmlns:wp14="http://schemas.microsoft.com/office/word/2010/wordprocessingDrawing" xmlns:wp="http://schemas.openxmlformats.org/drawingml/2006/wordprocessingDrawing" xmlns:w10="urn:schemas-microsoft-com:office:word" xmlns:w="http://schemas.openxmlformats.org/wordprocessingml/2006/main" xmlns:w14="http://schemas.microsoft.com/office/word/2010/wordml" xmlns:w15="http://schemas.microsoft.com/office/word/2012/wordml" xmlns:w16cex="http://schemas.microsoft.com/office/word/2018/wordml/cex" xmlns:w16cid="http://schemas.microsoft.com/office/word/2016/wordml/cid" xmlns:w16="http://schemas.microsoft.com/office/word/2018/wordml" xmlns:w16du="http://schemas.microsoft.com/office/word/2023/wordml/word16du" xmlns:w16sdtdh="http://schemas.microsoft.com/office/word/2020/wordml/sdtdatahash" xmlns:w16sdtfl="http://schemas.microsoft.com/office/word/2024/wordml/sdtformatlock" xmlns:w16se="http://schemas.microsoft.com/office/word/2015/wordml/symex" xmlns:wpg="http://schemas.microsoft.com/office/word/2010/wordprocessingGroup" xmlns:wpi="http://schemas.microsoft.com/office/word/2010/wordprocessingInk" xmlns:wne="http://schemas.microsoft.com/office/word/2006/wordml" xmlns:wps="http://schemas.microsoft.com/office/word/2010/wordprocessingShape" mc:Ignorable="w14 w15 w16se w16cid w16 w16cex w16sdtdh w16sdtfl w16du wp14">
-  <w:comment w:id="0" w:author="Prateek Basavaraj" w:date="2025-01-16T18:25:00Z" w:initials="PB">
-    <w:p>
-      <w:pPr>
-        <w:pStyle w:val="CommentText"/>
-      </w:pPr>
-      <w:r>
-        <w:rPr>
-          <w:rStyle w:val="CommentReference"/>
-        </w:rPr>
-        <w:annotationRef/>
-      </w:r>
-      <w:r>
-        <w:t>This is good. But, add another positive quality of yours. Maybe ‘thinking outside the box’ or ‘creativity’, and then talk about how such a quality would help enrich the diversity of thought in the ERSP group.</w:t>
-      </w:r>
-    </w:p>
-  </w:comment>
-  <w:comment w:id="1" w:author="Prateek Basavaraj" w:date="2025-01-16T18:34:00Z" w:initials="PB">
+  <w:comment w:id="0" w:author="Prateek Basavaraj" w:date="2025-01-16T18:34:00Z" w:initials="PB">
     <w:p>
       <w:pPr>
         <w:pStyle w:val="CommentText"/>
@@ -699,14 +939,11 @@
           <w:b/>
           <w:bCs/>
         </w:rPr>
-        <w:t>races, ethnicities, and socioeconomic backgrounds</w:t>
-      </w:r>
-      <w:r>
-        <w:t>’</w:t>
+        <w:t>races and ethnicities.’</w:t>
       </w:r>
     </w:p>
   </w:comment>
-  <w:comment w:id="2" w:author="Prateek Basavaraj" w:date="2025-01-16T18:42:00Z" w:initials="PB">
+  <w:comment w:id="1" w:author="Prateek Basavaraj" w:date="2025-01-16T20:39:00Z" w:initials="PB">
     <w:p>
       <w:pPr>
         <w:pStyle w:val="CommentText"/>
@@ -718,11 +955,11 @@
         <w:annotationRef/>
       </w:r>
       <w:r>
-        <w:t>This is good. Try to make it gel with the rest of your essay. It only lacks cohesiveness.</w:t>
+        <w:t>‘encouragement’ - Superfluous word? (positive reinforcement already describes the same thing)</w:t>
       </w:r>
     </w:p>
   </w:comment>
-  <w:comment w:id="3" w:author="Prateek Basavaraj" w:date="2025-01-16T18:44:00Z" w:initials="PB">
+  <w:comment w:id="2" w:author="Prateek Basavaraj" w:date="2025-01-16T20:41:00Z" w:initials="PB">
     <w:p>
       <w:pPr>
         <w:pStyle w:val="CommentText"/>
@@ -734,23 +971,7 @@
         <w:annotationRef/>
       </w:r>
       <w:r>
-        <w:t>Very wordy and professional. Simplify it.</w:t>
-      </w:r>
-    </w:p>
-  </w:comment>
-  <w:comment w:id="4" w:author="Prateek Basavaraj" w:date="2025-01-16T18:47:00Z" w:initials="PB">
-    <w:p>
-      <w:pPr>
-        <w:pStyle w:val="CommentText"/>
-      </w:pPr>
-      <w:r>
-        <w:rPr>
-          <w:rStyle w:val="CommentReference"/>
-        </w:rPr>
-        <w:annotationRef/>
-      </w:r>
-      <w:r>
-        <w:t>Again, great point! But it feels out of place. Increase cohesiveness.</w:t>
+        <w:t>superfluous</w:t>
       </w:r>
     </w:p>
   </w:comment>
@@ -759,31 +980,25 @@
 
 <file path=word/commentsExtended.xml><?xml version="1.0" encoding="utf-8"?>
 <w15:commentsEx xmlns:wpc="http://schemas.microsoft.com/office/word/2010/wordprocessingCanvas" xmlns:cx="http://schemas.microsoft.com/office/drawing/2014/chartex" xmlns:cx1="http://schemas.microsoft.com/office/drawing/2015/9/8/chartex" xmlns:cx2="http://schemas.microsoft.com/office/drawing/2015/10/21/chartex" xmlns:cx3="http://schemas.microsoft.com/office/drawing/2016/5/9/chartex" xmlns:cx4="http://schemas.microsoft.com/office/drawing/2016/5/10/chartex" xmlns:cx5="http://schemas.microsoft.com/office/drawing/2016/5/11/chartex" xmlns:cx6="http://schemas.microsoft.com/office/drawing/2016/5/12/chartex" xmlns:cx7="http://schemas.microsoft.com/office/drawing/2016/5/13/chartex" xmlns:cx8="http://schemas.microsoft.com/office/drawing/2016/5/14/chartex" xmlns:mc="http://schemas.openxmlformats.org/markup-compatibility/2006" xmlns:aink="http://schemas.microsoft.com/office/drawing/2016/ink" xmlns:am3d="http://schemas.microsoft.com/office/drawing/2017/model3d" xmlns:o="urn:schemas-microsoft-com:office:office" xmlns:oel="http://schemas.microsoft.com/office/2019/extlst" xmlns:r="http://schemas.openxmlformats.org/officeDocument/2006/relationships" xmlns:m="http://schemas.openxmlformats.org/officeDocument/2006/math" xmlns:v="urn:schemas-microsoft-com:vml" xmlns:wp14="http://schemas.microsoft.com/office/word/2010/wordprocessingDrawing" xmlns:wp="http://schemas.openxmlformats.org/drawingml/2006/wordprocessingDrawing" xmlns:w10="urn:schemas-microsoft-com:office:word" xmlns:w="http://schemas.openxmlformats.org/wordprocessingml/2006/main" xmlns:w14="http://schemas.microsoft.com/office/word/2010/wordml" xmlns:w15="http://schemas.microsoft.com/office/word/2012/wordml" xmlns:w16cex="http://schemas.microsoft.com/office/word/2018/wordml/cex" xmlns:w16cid="http://schemas.microsoft.com/office/word/2016/wordml/cid" xmlns:w16="http://schemas.microsoft.com/office/word/2018/wordml" xmlns:w16du="http://schemas.microsoft.com/office/word/2023/wordml/word16du" xmlns:w16sdtdh="http://schemas.microsoft.com/office/word/2020/wordml/sdtdatahash" xmlns:w16sdtfl="http://schemas.microsoft.com/office/word/2024/wordml/sdtformatlock" xmlns:w16se="http://schemas.microsoft.com/office/word/2015/wordml/symex" xmlns:wpg="http://schemas.microsoft.com/office/word/2010/wordprocessingGroup" xmlns:wpi="http://schemas.microsoft.com/office/word/2010/wordprocessingInk" xmlns:wne="http://schemas.microsoft.com/office/word/2006/wordml" xmlns:wps="http://schemas.microsoft.com/office/word/2010/wordprocessingShape" mc:Ignorable="w14 w15 w16se w16cid w16 w16cex w16sdtdh w16sdtfl w16du wp14">
-  <w15:commentEx w15:paraId="5ABF0582" w15:done="0"/>
   <w15:commentEx w15:paraId="724869F4" w15:done="0"/>
-  <w15:commentEx w15:paraId="6222FC40" w15:done="0"/>
-  <w15:commentEx w15:paraId="4603F791" w15:done="0"/>
-  <w15:commentEx w15:paraId="1D3FFE19" w15:done="0"/>
+  <w15:commentEx w15:paraId="39058F6B" w15:done="0"/>
+  <w15:commentEx w15:paraId="02F063C2" w15:done="0"/>
 </w15:commentsEx>
 </file>
 
 <file path=word/commentsExtensible.xml><?xml version="1.0" encoding="utf-8"?>
 <w16cex:commentsExtensible xmlns:wpc="http://schemas.microsoft.com/office/word/2010/wordprocessingCanvas" xmlns:cx="http://schemas.microsoft.com/office/drawing/2014/chartex" xmlns:cx1="http://schemas.microsoft.com/office/drawing/2015/9/8/chartex" xmlns:cx2="http://schemas.microsoft.com/office/drawing/2015/10/21/chartex" xmlns:cx3="http://schemas.microsoft.com/office/drawing/2016/5/9/chartex" xmlns:cx4="http://schemas.microsoft.com/office/drawing/2016/5/10/chartex" xmlns:cx5="http://schemas.microsoft.com/office/drawing/2016/5/11/chartex" xmlns:cx6="http://schemas.microsoft.com/office/drawing/2016/5/12/chartex" xmlns:cx7="http://schemas.microsoft.com/office/drawing/2016/5/13/chartex" xmlns:cx8="http://schemas.microsoft.com/office/drawing/2016/5/14/chartex" xmlns:cr="http://schemas.microsoft.com/office/comments/2020/reactions" xmlns:mc="http://schemas.openxmlformats.org/markup-compatibility/2006" xmlns:aink="http://schemas.microsoft.com/office/drawing/2016/ink" xmlns:am3d="http://schemas.microsoft.com/office/drawing/2017/model3d" xmlns:o="urn:schemas-microsoft-com:office:office" xmlns:oel="http://schemas.microsoft.com/office/2019/extlst" xmlns:r="http://schemas.openxmlformats.org/officeDocument/2006/relationships" xmlns:m="http://schemas.openxmlformats.org/officeDocument/2006/math" xmlns:v="urn:schemas-microsoft-com:vml" xmlns:wp14="http://schemas.microsoft.com/office/word/2010/wordprocessingDrawing" xmlns:wp="http://schemas.openxmlformats.org/drawingml/2006/wordprocessingDrawing" xmlns:w10="urn:schemas-microsoft-com:office:word" xmlns:w="http://schemas.openxmlformats.org/wordprocessingml/2006/main" xmlns:w14="http://schemas.microsoft.com/office/word/2010/wordml" xmlns:w15="http://schemas.microsoft.com/office/word/2012/wordml" xmlns:w16cex="http://schemas.microsoft.com/office/word/2018/wordml/cex" xmlns:w16cid="http://schemas.microsoft.com/office/word/2016/wordml/cid" xmlns:w16="http://schemas.microsoft.com/office/word/2018/wordml" xmlns:w16du="http://schemas.microsoft.com/office/word/2023/wordml/word16du" xmlns:w16sdtdh="http://schemas.microsoft.com/office/word/2020/wordml/sdtdatahash" xmlns:w16sdtfl="http://schemas.microsoft.com/office/word/2024/wordml/sdtformatlock" xmlns:w16se="http://schemas.microsoft.com/office/word/2015/wordml/symex" xmlns:wpg="http://schemas.microsoft.com/office/word/2010/wordprocessingGroup" xmlns:wpi="http://schemas.microsoft.com/office/word/2010/wordprocessingInk" xmlns:wne="http://schemas.microsoft.com/office/word/2006/wordml" xmlns:wps="http://schemas.microsoft.com/office/word/2010/wordprocessingShape" mc:Ignorable="w14 w15 w16se w16cid w16 w16cex w16sdtdh w16sdtfl cr w16du wp14">
-  <w16cex:commentExtensible w16cex:durableId="45CAC84A" w16cex:dateUtc="2025-01-16T23:25:00Z"/>
   <w16cex:commentExtensible w16cex:durableId="5B97A121" w16cex:dateUtc="2025-01-16T23:34:00Z"/>
-  <w16cex:commentExtensible w16cex:durableId="152DEBF0" w16cex:dateUtc="2025-01-16T23:42:00Z"/>
-  <w16cex:commentExtensible w16cex:durableId="78EC1ACF" w16cex:dateUtc="2025-01-16T23:44:00Z"/>
-  <w16cex:commentExtensible w16cex:durableId="11AAA7F3" w16cex:dateUtc="2025-01-16T23:47:00Z"/>
+  <w16cex:commentExtensible w16cex:durableId="09315709" w16cex:dateUtc="2025-01-17T01:39:00Z"/>
+  <w16cex:commentExtensible w16cex:durableId="491201A1" w16cex:dateUtc="2025-01-17T01:41:00Z"/>
 </w16cex:commentsExtensible>
 </file>
 
 <file path=word/commentsIds.xml><?xml version="1.0" encoding="utf-8"?>
 <w16cid:commentsIds xmlns:wpc="http://schemas.microsoft.com/office/word/2010/wordprocessingCanvas" xmlns:cx="http://schemas.microsoft.com/office/drawing/2014/chartex" xmlns:cx1="http://schemas.microsoft.com/office/drawing/2015/9/8/chartex" xmlns:cx2="http://schemas.microsoft.com/office/drawing/2015/10/21/chartex" xmlns:cx3="http://schemas.microsoft.com/office/drawing/2016/5/9/chartex" xmlns:cx4="http://schemas.microsoft.com/office/drawing/2016/5/10/chartex" xmlns:cx5="http://schemas.microsoft.com/office/drawing/2016/5/11/chartex" xmlns:cx6="http://schemas.microsoft.com/office/drawing/2016/5/12/chartex" xmlns:cx7="http://schemas.microsoft.com/office/drawing/2016/5/13/chartex" xmlns:cx8="http://schemas.microsoft.com/office/drawing/2016/5/14/chartex" xmlns:mc="http://schemas.openxmlformats.org/markup-compatibility/2006" xmlns:aink="http://schemas.microsoft.com/office/drawing/2016/ink" xmlns:am3d="http://schemas.microsoft.com/office/drawing/2017/model3d" xmlns:o="urn:schemas-microsoft-com:office:office" xmlns:oel="http://schemas.microsoft.com/office/2019/extlst" xmlns:r="http://schemas.openxmlformats.org/officeDocument/2006/relationships" xmlns:m="http://schemas.openxmlformats.org/officeDocument/2006/math" xmlns:v="urn:schemas-microsoft-com:vml" xmlns:wp14="http://schemas.microsoft.com/office/word/2010/wordprocessingDrawing" xmlns:wp="http://schemas.openxmlformats.org/drawingml/2006/wordprocessingDrawing" xmlns:w10="urn:schemas-microsoft-com:office:word" xmlns:w="http://schemas.openxmlformats.org/wordprocessingml/2006/main" xmlns:w14="http://schemas.microsoft.com/office/word/2010/wordml" xmlns:w15="http://schemas.microsoft.com/office/word/2012/wordml" xmlns:w16cex="http://schemas.microsoft.com/office/word/2018/wordml/cex" xmlns:w16cid="http://schemas.microsoft.com/office/word/2016/wordml/cid" xmlns:w16="http://schemas.microsoft.com/office/word/2018/wordml" xmlns:w16du="http://schemas.microsoft.com/office/word/2023/wordml/word16du" xmlns:w16sdtdh="http://schemas.microsoft.com/office/word/2020/wordml/sdtdatahash" xmlns:w16sdtfl="http://schemas.microsoft.com/office/word/2024/wordml/sdtformatlock" xmlns:w16se="http://schemas.microsoft.com/office/word/2015/wordml/symex" xmlns:wpg="http://schemas.microsoft.com/office/word/2010/wordprocessingGroup" xmlns:wpi="http://schemas.microsoft.com/office/word/2010/wordprocessingInk" xmlns:wne="http://schemas.microsoft.com/office/word/2006/wordml" xmlns:wps="http://schemas.microsoft.com/office/word/2010/wordprocessingShape" mc:Ignorable="w14 w15 w16se w16cid w16 w16cex w16sdtdh w16sdtfl w16du wp14">
-  <w16cid:commentId w16cid:paraId="5ABF0582" w16cid:durableId="45CAC84A"/>
   <w16cid:commentId w16cid:paraId="724869F4" w16cid:durableId="5B97A121"/>
-  <w16cid:commentId w16cid:paraId="6222FC40" w16cid:durableId="152DEBF0"/>
-  <w16cid:commentId w16cid:paraId="4603F791" w16cid:durableId="78EC1ACF"/>
-  <w16cid:commentId w16cid:paraId="1D3FFE19" w16cid:durableId="11AAA7F3"/>
+  <w16cid:commentId w16cid:paraId="39058F6B" w16cid:durableId="09315709"/>
+  <w16cid:commentId w16cid:paraId="02F063C2" w16cid:durableId="491201A1"/>
 </w16cid:commentsIds>
 </file>
 

</xml_diff>